<commit_message>
updated the general and supplier secondary documents (included AVCDL phase ID / added page numbers)
</commit_message>
<xml_diff>
--- a/source/reference_documents/secondary_documents/general/Element Cybersecurity Relevancy/Element Cybersecurity Relevancy.docx
+++ b/source/reference_documents/secondary_documents/general/Element Cybersecurity Relevancy/Element Cybersecurity Relevancy.docx
@@ -1,6 +1,6 @@
 
 <file path=word/document.xml><?xml version="1.0" encoding="utf-8"?>
-<w:document xmlns:wpc="http://schemas.microsoft.com/office/word/2010/wordprocessingCanvas" xmlns:cx="http://schemas.microsoft.com/office/drawing/2014/chartex" xmlns:cx1="http://schemas.microsoft.com/office/drawing/2015/9/8/chartex" xmlns:cx2="http://schemas.microsoft.com/office/drawing/2015/10/21/chartex" xmlns:cx3="http://schemas.microsoft.com/office/drawing/2016/5/9/chartex" xmlns:cx4="http://schemas.microsoft.com/office/drawing/2016/5/10/chartex" xmlns:cx5="http://schemas.microsoft.com/office/drawing/2016/5/11/chartex" xmlns:cx6="http://schemas.microsoft.com/office/drawing/2016/5/12/chartex" xmlns:cx7="http://schemas.microsoft.com/office/drawing/2016/5/13/chartex" xmlns:cx8="http://schemas.microsoft.com/office/drawing/2016/5/14/chartex" xmlns:mc="http://schemas.openxmlformats.org/markup-compatibility/2006" xmlns:aink="http://schemas.microsoft.com/office/drawing/2016/ink" xmlns:am3d="http://schemas.microsoft.com/office/drawing/2017/model3d" xmlns:o="urn:schemas-microsoft-com:office:office" xmlns:r="http://schemas.openxmlformats.org/officeDocument/2006/relationships" xmlns:m="http://schemas.openxmlformats.org/officeDocument/2006/math" xmlns:v="urn:schemas-microsoft-com:vml" xmlns:wp14="http://schemas.microsoft.com/office/word/2010/wordprocessingDrawing" xmlns:wp="http://schemas.openxmlformats.org/drawingml/2006/wordprocessingDrawing" xmlns:w10="urn:schemas-microsoft-com:office:word" xmlns:w="http://schemas.openxmlformats.org/wordprocessingml/2006/main" xmlns:w14="http://schemas.microsoft.com/office/word/2010/wordml" xmlns:w15="http://schemas.microsoft.com/office/word/2012/wordml" xmlns:w16cex="http://schemas.microsoft.com/office/word/2018/wordml/cex" xmlns:w16cid="http://schemas.microsoft.com/office/word/2016/wordml/cid" xmlns:w16="http://schemas.microsoft.com/office/word/2018/wordml" xmlns:w16se="http://schemas.microsoft.com/office/word/2015/wordml/symex" xmlns:wpg="http://schemas.microsoft.com/office/word/2010/wordprocessingGroup" xmlns:wpi="http://schemas.microsoft.com/office/word/2010/wordprocessingInk" xmlns:wne="http://schemas.microsoft.com/office/word/2006/wordml" xmlns:wps="http://schemas.microsoft.com/office/word/2010/wordprocessingShape" mc:Ignorable="w14 w15 w16se w16cid w16 w16cex wp14">
+<w:document xmlns:wpc="http://schemas.microsoft.com/office/word/2010/wordprocessingCanvas" xmlns:cx="http://schemas.microsoft.com/office/drawing/2014/chartex" xmlns:cx1="http://schemas.microsoft.com/office/drawing/2015/9/8/chartex" xmlns:cx2="http://schemas.microsoft.com/office/drawing/2015/10/21/chartex" xmlns:cx3="http://schemas.microsoft.com/office/drawing/2016/5/9/chartex" xmlns:cx4="http://schemas.microsoft.com/office/drawing/2016/5/10/chartex" xmlns:cx5="http://schemas.microsoft.com/office/drawing/2016/5/11/chartex" xmlns:cx6="http://schemas.microsoft.com/office/drawing/2016/5/12/chartex" xmlns:cx7="http://schemas.microsoft.com/office/drawing/2016/5/13/chartex" xmlns:cx8="http://schemas.microsoft.com/office/drawing/2016/5/14/chartex" xmlns:mc="http://schemas.openxmlformats.org/markup-compatibility/2006" xmlns:aink="http://schemas.microsoft.com/office/drawing/2016/ink" xmlns:am3d="http://schemas.microsoft.com/office/drawing/2017/model3d" xmlns:o="urn:schemas-microsoft-com:office:office" xmlns:oel="http://schemas.microsoft.com/office/2019/extlst" xmlns:r="http://schemas.openxmlformats.org/officeDocument/2006/relationships" xmlns:m="http://schemas.openxmlformats.org/officeDocument/2006/math" xmlns:v="urn:schemas-microsoft-com:vml" xmlns:wp14="http://schemas.microsoft.com/office/word/2010/wordprocessingDrawing" xmlns:wp="http://schemas.openxmlformats.org/drawingml/2006/wordprocessingDrawing" xmlns:w10="urn:schemas-microsoft-com:office:word" xmlns:w="http://schemas.openxmlformats.org/wordprocessingml/2006/main" xmlns:w14="http://schemas.microsoft.com/office/word/2010/wordml" xmlns:w15="http://schemas.microsoft.com/office/word/2012/wordml" xmlns:w16cex="http://schemas.microsoft.com/office/word/2018/wordml/cex" xmlns:w16cid="http://schemas.microsoft.com/office/word/2016/wordml/cid" xmlns:w16="http://schemas.microsoft.com/office/word/2018/wordml" xmlns:w16sdtdh="http://schemas.microsoft.com/office/word/2020/wordml/sdtdatahash" xmlns:w16se="http://schemas.microsoft.com/office/word/2015/wordml/symex" xmlns:wpg="http://schemas.microsoft.com/office/word/2010/wordprocessingGroup" xmlns:wpi="http://schemas.microsoft.com/office/word/2010/wordprocessingInk" xmlns:wne="http://schemas.microsoft.com/office/word/2006/wordml" xmlns:wps="http://schemas.microsoft.com/office/word/2010/wordprocessingShape" mc:Ignorable="w14 w15 w16se w16cid w16 w16cex w16sdtdh wp14">
   <w:body>
     <w:p>
       <w:pPr>
@@ -39,7 +39,7 @@
         <w:t xml:space="preserve">Version </w:t>
       </w:r>
       <w:r>
-        <w:t>4</w:t>
+        <w:t>5</w:t>
       </w:r>
     </w:p>
     <w:p>
@@ -56,7 +56,7 @@
         <w:rPr>
           <w:noProof/>
         </w:rPr>
-        <w:t>7/27/22 8:43 AM</w:t>
+        <w:t>9/8/23 1:11 PM</w:t>
       </w:r>
       <w:r>
         <w:fldChar w:fldCharType="end"/>
@@ -178,7 +178,23 @@
           <w:bCs/>
           <w:lang w:val="en-US"/>
         </w:rPr>
-        <w:t>Creative Commons Attribution-Share Alike (CC4-SA)</w:t>
+        <w:t>Creative Commons Attribution-Share Alike (CC-SA</w:t>
+      </w:r>
+      <w:r>
+        <w:rPr>
+          <w:b/>
+          <w:bCs/>
+          <w:lang w:val="en-US"/>
+        </w:rPr>
+        <w:t>-4.0</w:t>
+      </w:r>
+      <w:r>
+        <w:rPr>
+          <w:b/>
+          <w:bCs/>
+          <w:lang w:val="en-US"/>
+        </w:rPr>
+        <w:t>)</w:t>
       </w:r>
       <w:r>
         <w:rPr>
@@ -883,10 +899,7 @@
         <w:t>AVCDL</w:t>
       </w:r>
       <w:r>
-        <w:t xml:space="preserve"> secondary document</w:t>
-      </w:r>
-      <w:r>
-        <w:t>.</w:t>
+        <w:t xml:space="preserve"> secondary document.</w:t>
       </w:r>
     </w:p>
     <w:p>
@@ -1116,14 +1129,7 @@
           <w:b/>
           <w:bCs/>
         </w:rPr>
-        <w:t>Product-level Security Requirements</w:t>
-      </w:r>
-      <w:r>
-        <w:rPr>
-          <w:b/>
-          <w:bCs/>
-        </w:rPr>
-        <w:t xml:space="preserve"> </w:t>
+        <w:t xml:space="preserve">Product-level Security Requirements </w:t>
       </w:r>
       <w:r>
         <w:t>(</w:t>
@@ -1225,6 +1231,7 @@
     <w:sectPr>
       <w:footerReference w:type="even" r:id="rId10"/>
       <w:footerReference w:type="default" r:id="rId11"/>
+      <w:headerReference w:type="first" r:id="rId12"/>
       <w:pgSz w:w="12240" w:h="15840"/>
       <w:pgMar w:top="1440" w:right="1440" w:bottom="1440" w:left="1440" w:header="720" w:footer="720" w:gutter="0"/>
       <w:pgNumType w:start="1"/>
@@ -1236,7 +1243,7 @@
 </file>
 
 <file path=word/endnotes.xml><?xml version="1.0" encoding="utf-8"?>
-<w:endnotes xmlns:wpc="http://schemas.microsoft.com/office/word/2010/wordprocessingCanvas" xmlns:cx="http://schemas.microsoft.com/office/drawing/2014/chartex" xmlns:cx1="http://schemas.microsoft.com/office/drawing/2015/9/8/chartex" xmlns:cx2="http://schemas.microsoft.com/office/drawing/2015/10/21/chartex" xmlns:cx3="http://schemas.microsoft.com/office/drawing/2016/5/9/chartex" xmlns:cx4="http://schemas.microsoft.com/office/drawing/2016/5/10/chartex" xmlns:cx5="http://schemas.microsoft.com/office/drawing/2016/5/11/chartex" xmlns:cx6="http://schemas.microsoft.com/office/drawing/2016/5/12/chartex" xmlns:cx7="http://schemas.microsoft.com/office/drawing/2016/5/13/chartex" xmlns:cx8="http://schemas.microsoft.com/office/drawing/2016/5/14/chartex" xmlns:mc="http://schemas.openxmlformats.org/markup-compatibility/2006" xmlns:aink="http://schemas.microsoft.com/office/drawing/2016/ink" xmlns:am3d="http://schemas.microsoft.com/office/drawing/2017/model3d" xmlns:o="urn:schemas-microsoft-com:office:office" xmlns:r="http://schemas.openxmlformats.org/officeDocument/2006/relationships" xmlns:m="http://schemas.openxmlformats.org/officeDocument/2006/math" xmlns:v="urn:schemas-microsoft-com:vml" xmlns:wp14="http://schemas.microsoft.com/office/word/2010/wordprocessingDrawing" xmlns:wp="http://schemas.openxmlformats.org/drawingml/2006/wordprocessingDrawing" xmlns:w10="urn:schemas-microsoft-com:office:word" xmlns:w="http://schemas.openxmlformats.org/wordprocessingml/2006/main" xmlns:w14="http://schemas.microsoft.com/office/word/2010/wordml" xmlns:w15="http://schemas.microsoft.com/office/word/2012/wordml" xmlns:w16cex="http://schemas.microsoft.com/office/word/2018/wordml/cex" xmlns:w16cid="http://schemas.microsoft.com/office/word/2016/wordml/cid" xmlns:w16="http://schemas.microsoft.com/office/word/2018/wordml" xmlns:w16se="http://schemas.microsoft.com/office/word/2015/wordml/symex" xmlns:wpg="http://schemas.microsoft.com/office/word/2010/wordprocessingGroup" xmlns:wpi="http://schemas.microsoft.com/office/word/2010/wordprocessingInk" xmlns:wne="http://schemas.microsoft.com/office/word/2006/wordml" xmlns:wps="http://schemas.microsoft.com/office/word/2010/wordprocessingShape" mc:Ignorable="w14 w15 w16se w16cid w16 w16cex wp14">
+<w:endnotes xmlns:wpc="http://schemas.microsoft.com/office/word/2010/wordprocessingCanvas" xmlns:cx="http://schemas.microsoft.com/office/drawing/2014/chartex" xmlns:cx1="http://schemas.microsoft.com/office/drawing/2015/9/8/chartex" xmlns:cx2="http://schemas.microsoft.com/office/drawing/2015/10/21/chartex" xmlns:cx3="http://schemas.microsoft.com/office/drawing/2016/5/9/chartex" xmlns:cx4="http://schemas.microsoft.com/office/drawing/2016/5/10/chartex" xmlns:cx5="http://schemas.microsoft.com/office/drawing/2016/5/11/chartex" xmlns:cx6="http://schemas.microsoft.com/office/drawing/2016/5/12/chartex" xmlns:cx7="http://schemas.microsoft.com/office/drawing/2016/5/13/chartex" xmlns:cx8="http://schemas.microsoft.com/office/drawing/2016/5/14/chartex" xmlns:mc="http://schemas.openxmlformats.org/markup-compatibility/2006" xmlns:aink="http://schemas.microsoft.com/office/drawing/2016/ink" xmlns:am3d="http://schemas.microsoft.com/office/drawing/2017/model3d" xmlns:o="urn:schemas-microsoft-com:office:office" xmlns:oel="http://schemas.microsoft.com/office/2019/extlst" xmlns:r="http://schemas.openxmlformats.org/officeDocument/2006/relationships" xmlns:m="http://schemas.openxmlformats.org/officeDocument/2006/math" xmlns:v="urn:schemas-microsoft-com:vml" xmlns:wp14="http://schemas.microsoft.com/office/word/2010/wordprocessingDrawing" xmlns:wp="http://schemas.openxmlformats.org/drawingml/2006/wordprocessingDrawing" xmlns:w10="urn:schemas-microsoft-com:office:word" xmlns:w="http://schemas.openxmlformats.org/wordprocessingml/2006/main" xmlns:w14="http://schemas.microsoft.com/office/word/2010/wordml" xmlns:w15="http://schemas.microsoft.com/office/word/2012/wordml" xmlns:w16cex="http://schemas.microsoft.com/office/word/2018/wordml/cex" xmlns:w16cid="http://schemas.microsoft.com/office/word/2016/wordml/cid" xmlns:w16="http://schemas.microsoft.com/office/word/2018/wordml" xmlns:w16sdtdh="http://schemas.microsoft.com/office/word/2020/wordml/sdtdatahash" xmlns:w16se="http://schemas.microsoft.com/office/word/2015/wordml/symex" xmlns:wpg="http://schemas.microsoft.com/office/word/2010/wordprocessingGroup" xmlns:wpi="http://schemas.microsoft.com/office/word/2010/wordprocessingInk" xmlns:wne="http://schemas.microsoft.com/office/word/2006/wordml" xmlns:wps="http://schemas.microsoft.com/office/word/2010/wordprocessingShape" mc:Ignorable="w14 w15 w16se w16cid w16 w16cex w16sdtdh wp14">
   <w:endnote w:type="separator" w:id="-1">
     <w:p>
       <w:pPr>
@@ -1261,7 +1268,7 @@
 </file>
 
 <file path=word/footer1.xml><?xml version="1.0" encoding="utf-8"?>
-<w:ftr xmlns:wpc="http://schemas.microsoft.com/office/word/2010/wordprocessingCanvas" xmlns:cx="http://schemas.microsoft.com/office/drawing/2014/chartex" xmlns:cx1="http://schemas.microsoft.com/office/drawing/2015/9/8/chartex" xmlns:cx2="http://schemas.microsoft.com/office/drawing/2015/10/21/chartex" xmlns:cx3="http://schemas.microsoft.com/office/drawing/2016/5/9/chartex" xmlns:cx4="http://schemas.microsoft.com/office/drawing/2016/5/10/chartex" xmlns:cx5="http://schemas.microsoft.com/office/drawing/2016/5/11/chartex" xmlns:cx6="http://schemas.microsoft.com/office/drawing/2016/5/12/chartex" xmlns:cx7="http://schemas.microsoft.com/office/drawing/2016/5/13/chartex" xmlns:cx8="http://schemas.microsoft.com/office/drawing/2016/5/14/chartex" xmlns:mc="http://schemas.openxmlformats.org/markup-compatibility/2006" xmlns:aink="http://schemas.microsoft.com/office/drawing/2016/ink" xmlns:am3d="http://schemas.microsoft.com/office/drawing/2017/model3d" xmlns:o="urn:schemas-microsoft-com:office:office" xmlns:r="http://schemas.openxmlformats.org/officeDocument/2006/relationships" xmlns:m="http://schemas.openxmlformats.org/officeDocument/2006/math" xmlns:v="urn:schemas-microsoft-com:vml" xmlns:wp14="http://schemas.microsoft.com/office/word/2010/wordprocessingDrawing" xmlns:wp="http://schemas.openxmlformats.org/drawingml/2006/wordprocessingDrawing" xmlns:w10="urn:schemas-microsoft-com:office:word" xmlns:w="http://schemas.openxmlformats.org/wordprocessingml/2006/main" xmlns:w14="http://schemas.microsoft.com/office/word/2010/wordml" xmlns:w15="http://schemas.microsoft.com/office/word/2012/wordml" xmlns:w16cex="http://schemas.microsoft.com/office/word/2018/wordml/cex" xmlns:w16cid="http://schemas.microsoft.com/office/word/2016/wordml/cid" xmlns:w16="http://schemas.microsoft.com/office/word/2018/wordml" xmlns:w16se="http://schemas.microsoft.com/office/word/2015/wordml/symex" xmlns:wpg="http://schemas.microsoft.com/office/word/2010/wordprocessingGroup" xmlns:wpi="http://schemas.microsoft.com/office/word/2010/wordprocessingInk" xmlns:wne="http://schemas.microsoft.com/office/word/2006/wordml" xmlns:wps="http://schemas.microsoft.com/office/word/2010/wordprocessingShape" mc:Ignorable="w14 w15 w16se w16cid w16 w16cex wp14">
+<w:ftr xmlns:wpc="http://schemas.microsoft.com/office/word/2010/wordprocessingCanvas" xmlns:cx="http://schemas.microsoft.com/office/drawing/2014/chartex" xmlns:cx1="http://schemas.microsoft.com/office/drawing/2015/9/8/chartex" xmlns:cx2="http://schemas.microsoft.com/office/drawing/2015/10/21/chartex" xmlns:cx3="http://schemas.microsoft.com/office/drawing/2016/5/9/chartex" xmlns:cx4="http://schemas.microsoft.com/office/drawing/2016/5/10/chartex" xmlns:cx5="http://schemas.microsoft.com/office/drawing/2016/5/11/chartex" xmlns:cx6="http://schemas.microsoft.com/office/drawing/2016/5/12/chartex" xmlns:cx7="http://schemas.microsoft.com/office/drawing/2016/5/13/chartex" xmlns:cx8="http://schemas.microsoft.com/office/drawing/2016/5/14/chartex" xmlns:mc="http://schemas.openxmlformats.org/markup-compatibility/2006" xmlns:aink="http://schemas.microsoft.com/office/drawing/2016/ink" xmlns:am3d="http://schemas.microsoft.com/office/drawing/2017/model3d" xmlns:o="urn:schemas-microsoft-com:office:office" xmlns:oel="http://schemas.microsoft.com/office/2019/extlst" xmlns:r="http://schemas.openxmlformats.org/officeDocument/2006/relationships" xmlns:m="http://schemas.openxmlformats.org/officeDocument/2006/math" xmlns:v="urn:schemas-microsoft-com:vml" xmlns:wp14="http://schemas.microsoft.com/office/word/2010/wordprocessingDrawing" xmlns:wp="http://schemas.openxmlformats.org/drawingml/2006/wordprocessingDrawing" xmlns:w10="urn:schemas-microsoft-com:office:word" xmlns:w="http://schemas.openxmlformats.org/wordprocessingml/2006/main" xmlns:w14="http://schemas.microsoft.com/office/word/2010/wordml" xmlns:w15="http://schemas.microsoft.com/office/word/2012/wordml" xmlns:w16cex="http://schemas.microsoft.com/office/word/2018/wordml/cex" xmlns:w16cid="http://schemas.microsoft.com/office/word/2016/wordml/cid" xmlns:w16="http://schemas.microsoft.com/office/word/2018/wordml" xmlns:w16sdtdh="http://schemas.microsoft.com/office/word/2020/wordml/sdtdatahash" xmlns:w16se="http://schemas.microsoft.com/office/word/2015/wordml/symex" xmlns:wpg="http://schemas.microsoft.com/office/word/2010/wordprocessingGroup" xmlns:wpi="http://schemas.microsoft.com/office/word/2010/wordprocessingInk" xmlns:wne="http://schemas.microsoft.com/office/word/2006/wordml" xmlns:wps="http://schemas.microsoft.com/office/word/2010/wordprocessingShape" mc:Ignorable="w14 w15 w16se w16cid w16 w16cex w16sdtdh wp14">
   <w:sdt>
     <w:sdtPr>
       <w:rPr>
@@ -1313,7 +1320,7 @@
 </file>
 
 <file path=word/footer2.xml><?xml version="1.0" encoding="utf-8"?>
-<w:ftr xmlns:wpc="http://schemas.microsoft.com/office/word/2010/wordprocessingCanvas" xmlns:cx="http://schemas.microsoft.com/office/drawing/2014/chartex" xmlns:cx1="http://schemas.microsoft.com/office/drawing/2015/9/8/chartex" xmlns:cx2="http://schemas.microsoft.com/office/drawing/2015/10/21/chartex" xmlns:cx3="http://schemas.microsoft.com/office/drawing/2016/5/9/chartex" xmlns:cx4="http://schemas.microsoft.com/office/drawing/2016/5/10/chartex" xmlns:cx5="http://schemas.microsoft.com/office/drawing/2016/5/11/chartex" xmlns:cx6="http://schemas.microsoft.com/office/drawing/2016/5/12/chartex" xmlns:cx7="http://schemas.microsoft.com/office/drawing/2016/5/13/chartex" xmlns:cx8="http://schemas.microsoft.com/office/drawing/2016/5/14/chartex" xmlns:mc="http://schemas.openxmlformats.org/markup-compatibility/2006" xmlns:aink="http://schemas.microsoft.com/office/drawing/2016/ink" xmlns:am3d="http://schemas.microsoft.com/office/drawing/2017/model3d" xmlns:o="urn:schemas-microsoft-com:office:office" xmlns:r="http://schemas.openxmlformats.org/officeDocument/2006/relationships" xmlns:m="http://schemas.openxmlformats.org/officeDocument/2006/math" xmlns:v="urn:schemas-microsoft-com:vml" xmlns:wp14="http://schemas.microsoft.com/office/word/2010/wordprocessingDrawing" xmlns:wp="http://schemas.openxmlformats.org/drawingml/2006/wordprocessingDrawing" xmlns:w10="urn:schemas-microsoft-com:office:word" xmlns:w="http://schemas.openxmlformats.org/wordprocessingml/2006/main" xmlns:w14="http://schemas.microsoft.com/office/word/2010/wordml" xmlns:w15="http://schemas.microsoft.com/office/word/2012/wordml" xmlns:w16cex="http://schemas.microsoft.com/office/word/2018/wordml/cex" xmlns:w16cid="http://schemas.microsoft.com/office/word/2016/wordml/cid" xmlns:w16="http://schemas.microsoft.com/office/word/2018/wordml" xmlns:w16se="http://schemas.microsoft.com/office/word/2015/wordml/symex" xmlns:wpg="http://schemas.microsoft.com/office/word/2010/wordprocessingGroup" xmlns:wpi="http://schemas.microsoft.com/office/word/2010/wordprocessingInk" xmlns:wne="http://schemas.microsoft.com/office/word/2006/wordml" xmlns:wps="http://schemas.microsoft.com/office/word/2010/wordprocessingShape" mc:Ignorable="w14 w15 w16se w16cid w16 w16cex wp14">
+<w:ftr xmlns:wpc="http://schemas.microsoft.com/office/word/2010/wordprocessingCanvas" xmlns:cx="http://schemas.microsoft.com/office/drawing/2014/chartex" xmlns:cx1="http://schemas.microsoft.com/office/drawing/2015/9/8/chartex" xmlns:cx2="http://schemas.microsoft.com/office/drawing/2015/10/21/chartex" xmlns:cx3="http://schemas.microsoft.com/office/drawing/2016/5/9/chartex" xmlns:cx4="http://schemas.microsoft.com/office/drawing/2016/5/10/chartex" xmlns:cx5="http://schemas.microsoft.com/office/drawing/2016/5/11/chartex" xmlns:cx6="http://schemas.microsoft.com/office/drawing/2016/5/12/chartex" xmlns:cx7="http://schemas.microsoft.com/office/drawing/2016/5/13/chartex" xmlns:cx8="http://schemas.microsoft.com/office/drawing/2016/5/14/chartex" xmlns:mc="http://schemas.openxmlformats.org/markup-compatibility/2006" xmlns:aink="http://schemas.microsoft.com/office/drawing/2016/ink" xmlns:am3d="http://schemas.microsoft.com/office/drawing/2017/model3d" xmlns:o="urn:schemas-microsoft-com:office:office" xmlns:oel="http://schemas.microsoft.com/office/2019/extlst" xmlns:r="http://schemas.openxmlformats.org/officeDocument/2006/relationships" xmlns:m="http://schemas.openxmlformats.org/officeDocument/2006/math" xmlns:v="urn:schemas-microsoft-com:vml" xmlns:wp14="http://schemas.microsoft.com/office/word/2010/wordprocessingDrawing" xmlns:wp="http://schemas.openxmlformats.org/drawingml/2006/wordprocessingDrawing" xmlns:w10="urn:schemas-microsoft-com:office:word" xmlns:w="http://schemas.openxmlformats.org/wordprocessingml/2006/main" xmlns:w14="http://schemas.microsoft.com/office/word/2010/wordml" xmlns:w15="http://schemas.microsoft.com/office/word/2012/wordml" xmlns:w16cex="http://schemas.microsoft.com/office/word/2018/wordml/cex" xmlns:w16cid="http://schemas.microsoft.com/office/word/2016/wordml/cid" xmlns:w16="http://schemas.microsoft.com/office/word/2018/wordml" xmlns:w16sdtdh="http://schemas.microsoft.com/office/word/2020/wordml/sdtdatahash" xmlns:w16se="http://schemas.microsoft.com/office/word/2015/wordml/symex" xmlns:wpg="http://schemas.microsoft.com/office/word/2010/wordprocessingGroup" xmlns:wpi="http://schemas.microsoft.com/office/word/2010/wordprocessingInk" xmlns:wne="http://schemas.microsoft.com/office/word/2006/wordml" xmlns:wps="http://schemas.microsoft.com/office/word/2010/wordprocessingShape" mc:Ignorable="w14 w15 w16se w16cid w16 w16cex w16sdtdh wp14">
   <w:sdt>
     <w:sdtPr>
       <w:rPr>
@@ -1378,7 +1385,7 @@
 </file>
 
 <file path=word/footnotes.xml><?xml version="1.0" encoding="utf-8"?>
-<w:footnotes xmlns:wpc="http://schemas.microsoft.com/office/word/2010/wordprocessingCanvas" xmlns:cx="http://schemas.microsoft.com/office/drawing/2014/chartex" xmlns:cx1="http://schemas.microsoft.com/office/drawing/2015/9/8/chartex" xmlns:cx2="http://schemas.microsoft.com/office/drawing/2015/10/21/chartex" xmlns:cx3="http://schemas.microsoft.com/office/drawing/2016/5/9/chartex" xmlns:cx4="http://schemas.microsoft.com/office/drawing/2016/5/10/chartex" xmlns:cx5="http://schemas.microsoft.com/office/drawing/2016/5/11/chartex" xmlns:cx6="http://schemas.microsoft.com/office/drawing/2016/5/12/chartex" xmlns:cx7="http://schemas.microsoft.com/office/drawing/2016/5/13/chartex" xmlns:cx8="http://schemas.microsoft.com/office/drawing/2016/5/14/chartex" xmlns:mc="http://schemas.openxmlformats.org/markup-compatibility/2006" xmlns:aink="http://schemas.microsoft.com/office/drawing/2016/ink" xmlns:am3d="http://schemas.microsoft.com/office/drawing/2017/model3d" xmlns:o="urn:schemas-microsoft-com:office:office" xmlns:r="http://schemas.openxmlformats.org/officeDocument/2006/relationships" xmlns:m="http://schemas.openxmlformats.org/officeDocument/2006/math" xmlns:v="urn:schemas-microsoft-com:vml" xmlns:wp14="http://schemas.microsoft.com/office/word/2010/wordprocessingDrawing" xmlns:wp="http://schemas.openxmlformats.org/drawingml/2006/wordprocessingDrawing" xmlns:w10="urn:schemas-microsoft-com:office:word" xmlns:w="http://schemas.openxmlformats.org/wordprocessingml/2006/main" xmlns:w14="http://schemas.microsoft.com/office/word/2010/wordml" xmlns:w15="http://schemas.microsoft.com/office/word/2012/wordml" xmlns:w16cex="http://schemas.microsoft.com/office/word/2018/wordml/cex" xmlns:w16cid="http://schemas.microsoft.com/office/word/2016/wordml/cid" xmlns:w16="http://schemas.microsoft.com/office/word/2018/wordml" xmlns:w16se="http://schemas.microsoft.com/office/word/2015/wordml/symex" xmlns:wpg="http://schemas.microsoft.com/office/word/2010/wordprocessingGroup" xmlns:wpi="http://schemas.microsoft.com/office/word/2010/wordprocessingInk" xmlns:wne="http://schemas.microsoft.com/office/word/2006/wordml" xmlns:wps="http://schemas.microsoft.com/office/word/2010/wordprocessingShape" mc:Ignorable="w14 w15 w16se w16cid w16 w16cex wp14">
+<w:footnotes xmlns:wpc="http://schemas.microsoft.com/office/word/2010/wordprocessingCanvas" xmlns:cx="http://schemas.microsoft.com/office/drawing/2014/chartex" xmlns:cx1="http://schemas.microsoft.com/office/drawing/2015/9/8/chartex" xmlns:cx2="http://schemas.microsoft.com/office/drawing/2015/10/21/chartex" xmlns:cx3="http://schemas.microsoft.com/office/drawing/2016/5/9/chartex" xmlns:cx4="http://schemas.microsoft.com/office/drawing/2016/5/10/chartex" xmlns:cx5="http://schemas.microsoft.com/office/drawing/2016/5/11/chartex" xmlns:cx6="http://schemas.microsoft.com/office/drawing/2016/5/12/chartex" xmlns:cx7="http://schemas.microsoft.com/office/drawing/2016/5/13/chartex" xmlns:cx8="http://schemas.microsoft.com/office/drawing/2016/5/14/chartex" xmlns:mc="http://schemas.openxmlformats.org/markup-compatibility/2006" xmlns:aink="http://schemas.microsoft.com/office/drawing/2016/ink" xmlns:am3d="http://schemas.microsoft.com/office/drawing/2017/model3d" xmlns:o="urn:schemas-microsoft-com:office:office" xmlns:oel="http://schemas.microsoft.com/office/2019/extlst" xmlns:r="http://schemas.openxmlformats.org/officeDocument/2006/relationships" xmlns:m="http://schemas.openxmlformats.org/officeDocument/2006/math" xmlns:v="urn:schemas-microsoft-com:vml" xmlns:wp14="http://schemas.microsoft.com/office/word/2010/wordprocessingDrawing" xmlns:wp="http://schemas.openxmlformats.org/drawingml/2006/wordprocessingDrawing" xmlns:w10="urn:schemas-microsoft-com:office:word" xmlns:w="http://schemas.openxmlformats.org/wordprocessingml/2006/main" xmlns:w14="http://schemas.microsoft.com/office/word/2010/wordml" xmlns:w15="http://schemas.microsoft.com/office/word/2012/wordml" xmlns:w16cex="http://schemas.microsoft.com/office/word/2018/wordml/cex" xmlns:w16cid="http://schemas.microsoft.com/office/word/2016/wordml/cid" xmlns:w16="http://schemas.microsoft.com/office/word/2018/wordml" xmlns:w16sdtdh="http://schemas.microsoft.com/office/word/2020/wordml/sdtdatahash" xmlns:w16se="http://schemas.microsoft.com/office/word/2015/wordml/symex" xmlns:wpg="http://schemas.microsoft.com/office/word/2010/wordprocessingGroup" xmlns:wpi="http://schemas.microsoft.com/office/word/2010/wordprocessingInk" xmlns:wne="http://schemas.microsoft.com/office/word/2006/wordml" xmlns:wps="http://schemas.microsoft.com/office/word/2010/wordprocessingShape" mc:Ignorable="w14 w15 w16se w16cid w16 w16cex w16sdtdh wp14">
   <w:footnote w:type="separator" w:id="-1">
     <w:p>
       <w:pPr>
@@ -1402,8 +1409,25 @@
 </w:footnotes>
 </file>
 
+<file path=word/header1.xml><?xml version="1.0" encoding="utf-8"?>
+<w:hdr xmlns:wpc="http://schemas.microsoft.com/office/word/2010/wordprocessingCanvas" xmlns:cx="http://schemas.microsoft.com/office/drawing/2014/chartex" xmlns:cx1="http://schemas.microsoft.com/office/drawing/2015/9/8/chartex" xmlns:cx2="http://schemas.microsoft.com/office/drawing/2015/10/21/chartex" xmlns:cx3="http://schemas.microsoft.com/office/drawing/2016/5/9/chartex" xmlns:cx4="http://schemas.microsoft.com/office/drawing/2016/5/10/chartex" xmlns:cx5="http://schemas.microsoft.com/office/drawing/2016/5/11/chartex" xmlns:cx6="http://schemas.microsoft.com/office/drawing/2016/5/12/chartex" xmlns:cx7="http://schemas.microsoft.com/office/drawing/2016/5/13/chartex" xmlns:cx8="http://schemas.microsoft.com/office/drawing/2016/5/14/chartex" xmlns:mc="http://schemas.openxmlformats.org/markup-compatibility/2006" xmlns:aink="http://schemas.microsoft.com/office/drawing/2016/ink" xmlns:am3d="http://schemas.microsoft.com/office/drawing/2017/model3d" xmlns:o="urn:schemas-microsoft-com:office:office" xmlns:oel="http://schemas.microsoft.com/office/2019/extlst" xmlns:r="http://schemas.openxmlformats.org/officeDocument/2006/relationships" xmlns:m="http://schemas.openxmlformats.org/officeDocument/2006/math" xmlns:v="urn:schemas-microsoft-com:vml" xmlns:wp14="http://schemas.microsoft.com/office/word/2010/wordprocessingDrawing" xmlns:wp="http://schemas.openxmlformats.org/drawingml/2006/wordprocessingDrawing" xmlns:w10="urn:schemas-microsoft-com:office:word" xmlns:w="http://schemas.openxmlformats.org/wordprocessingml/2006/main" xmlns:w14="http://schemas.microsoft.com/office/word/2010/wordml" xmlns:w15="http://schemas.microsoft.com/office/word/2012/wordml" xmlns:w16cex="http://schemas.microsoft.com/office/word/2018/wordml/cex" xmlns:w16cid="http://schemas.microsoft.com/office/word/2016/wordml/cid" xmlns:w16="http://schemas.microsoft.com/office/word/2018/wordml" xmlns:w16sdtdh="http://schemas.microsoft.com/office/word/2020/wordml/sdtdatahash" xmlns:w16se="http://schemas.microsoft.com/office/word/2015/wordml/symex" xmlns:wpg="http://schemas.microsoft.com/office/word/2010/wordprocessingGroup" xmlns:wpi="http://schemas.microsoft.com/office/word/2010/wordprocessingInk" xmlns:wne="http://schemas.microsoft.com/office/word/2006/wordml" xmlns:wps="http://schemas.microsoft.com/office/word/2010/wordprocessingShape" mc:Ignorable="w14 w15 w16se w16cid w16 w16cex w16sdtdh wp14">
+  <w:p>
+    <w:pPr>
+      <w:pStyle w:val="Header"/>
+    </w:pPr>
+    <w:r>
+      <w:tab/>
+    </w:r>
+    <w:r>
+      <w:tab/>
+      <w:t>AVCDL-General-7</w:t>
+    </w:r>
+  </w:p>
+</w:hdr>
+</file>
+
 <file path=word/numbering.xml><?xml version="1.0" encoding="utf-8"?>
-<w:numbering xmlns:wpc="http://schemas.microsoft.com/office/word/2010/wordprocessingCanvas" xmlns:cx="http://schemas.microsoft.com/office/drawing/2014/chartex" xmlns:cx1="http://schemas.microsoft.com/office/drawing/2015/9/8/chartex" xmlns:cx2="http://schemas.microsoft.com/office/drawing/2015/10/21/chartex" xmlns:cx3="http://schemas.microsoft.com/office/drawing/2016/5/9/chartex" xmlns:cx4="http://schemas.microsoft.com/office/drawing/2016/5/10/chartex" xmlns:cx5="http://schemas.microsoft.com/office/drawing/2016/5/11/chartex" xmlns:cx6="http://schemas.microsoft.com/office/drawing/2016/5/12/chartex" xmlns:cx7="http://schemas.microsoft.com/office/drawing/2016/5/13/chartex" xmlns:cx8="http://schemas.microsoft.com/office/drawing/2016/5/14/chartex" xmlns:mc="http://schemas.openxmlformats.org/markup-compatibility/2006" xmlns:aink="http://schemas.microsoft.com/office/drawing/2016/ink" xmlns:am3d="http://schemas.microsoft.com/office/drawing/2017/model3d" xmlns:o="urn:schemas-microsoft-com:office:office" xmlns:r="http://schemas.openxmlformats.org/officeDocument/2006/relationships" xmlns:m="http://schemas.openxmlformats.org/officeDocument/2006/math" xmlns:v="urn:schemas-microsoft-com:vml" xmlns:wp14="http://schemas.microsoft.com/office/word/2010/wordprocessingDrawing" xmlns:wp="http://schemas.openxmlformats.org/drawingml/2006/wordprocessingDrawing" xmlns:w10="urn:schemas-microsoft-com:office:word" xmlns:w="http://schemas.openxmlformats.org/wordprocessingml/2006/main" xmlns:w14="http://schemas.microsoft.com/office/word/2010/wordml" xmlns:w15="http://schemas.microsoft.com/office/word/2012/wordml" xmlns:w16cex="http://schemas.microsoft.com/office/word/2018/wordml/cex" xmlns:w16cid="http://schemas.microsoft.com/office/word/2016/wordml/cid" xmlns:w16="http://schemas.microsoft.com/office/word/2018/wordml" xmlns:w16se="http://schemas.microsoft.com/office/word/2015/wordml/symex" xmlns:wpg="http://schemas.microsoft.com/office/word/2010/wordprocessingGroup" xmlns:wpi="http://schemas.microsoft.com/office/word/2010/wordprocessingInk" xmlns:wne="http://schemas.microsoft.com/office/word/2006/wordml" xmlns:wps="http://schemas.microsoft.com/office/word/2010/wordprocessingShape" mc:Ignorable="w14 w15 w16se w16cid w16 w16cex wp14">
+<w:numbering xmlns:wpc="http://schemas.microsoft.com/office/word/2010/wordprocessingCanvas" xmlns:cx="http://schemas.microsoft.com/office/drawing/2014/chartex" xmlns:cx1="http://schemas.microsoft.com/office/drawing/2015/9/8/chartex" xmlns:cx2="http://schemas.microsoft.com/office/drawing/2015/10/21/chartex" xmlns:cx3="http://schemas.microsoft.com/office/drawing/2016/5/9/chartex" xmlns:cx4="http://schemas.microsoft.com/office/drawing/2016/5/10/chartex" xmlns:cx5="http://schemas.microsoft.com/office/drawing/2016/5/11/chartex" xmlns:cx6="http://schemas.microsoft.com/office/drawing/2016/5/12/chartex" xmlns:cx7="http://schemas.microsoft.com/office/drawing/2016/5/13/chartex" xmlns:cx8="http://schemas.microsoft.com/office/drawing/2016/5/14/chartex" xmlns:mc="http://schemas.openxmlformats.org/markup-compatibility/2006" xmlns:aink="http://schemas.microsoft.com/office/drawing/2016/ink" xmlns:am3d="http://schemas.microsoft.com/office/drawing/2017/model3d" xmlns:o="urn:schemas-microsoft-com:office:office" xmlns:oel="http://schemas.microsoft.com/office/2019/extlst" xmlns:r="http://schemas.openxmlformats.org/officeDocument/2006/relationships" xmlns:m="http://schemas.openxmlformats.org/officeDocument/2006/math" xmlns:v="urn:schemas-microsoft-com:vml" xmlns:wp14="http://schemas.microsoft.com/office/word/2010/wordprocessingDrawing" xmlns:wp="http://schemas.openxmlformats.org/drawingml/2006/wordprocessingDrawing" xmlns:w10="urn:schemas-microsoft-com:office:word" xmlns:w="http://schemas.openxmlformats.org/wordprocessingml/2006/main" xmlns:w14="http://schemas.microsoft.com/office/word/2010/wordml" xmlns:w15="http://schemas.microsoft.com/office/word/2012/wordml" xmlns:w16cex="http://schemas.microsoft.com/office/word/2018/wordml/cex" xmlns:w16cid="http://schemas.microsoft.com/office/word/2016/wordml/cid" xmlns:w16="http://schemas.microsoft.com/office/word/2018/wordml" xmlns:w16sdtdh="http://schemas.microsoft.com/office/word/2020/wordml/sdtdatahash" xmlns:w16se="http://schemas.microsoft.com/office/word/2015/wordml/symex" xmlns:wpg="http://schemas.microsoft.com/office/word/2010/wordprocessingGroup" xmlns:wpi="http://schemas.microsoft.com/office/word/2010/wordprocessingInk" xmlns:wne="http://schemas.microsoft.com/office/word/2006/wordml" xmlns:wps="http://schemas.microsoft.com/office/word/2010/wordprocessingShape" mc:Ignorable="w14 w15 w16se w16cid w16 w16cex w16sdtdh wp14">
   <w:abstractNum w:abstractNumId="0" w15:restartNumberingAfterBreak="0">
     <w:nsid w:val="1AFC7D54"/>
     <w:multiLevelType w:val="hybridMultilevel"/>
@@ -1778,23 +1802,23 @@
       </w:pPr>
     </w:lvl>
   </w:abstractNum>
-  <w:num w:numId="1">
+  <w:num w:numId="1" w16cid:durableId="86584494">
     <w:abstractNumId w:val="0"/>
   </w:num>
-  <w:num w:numId="2">
+  <w:num w:numId="2" w16cid:durableId="282273268">
     <w:abstractNumId w:val="2"/>
   </w:num>
-  <w:num w:numId="3">
+  <w:num w:numId="3" w16cid:durableId="1315791045">
     <w:abstractNumId w:val="3"/>
   </w:num>
-  <w:num w:numId="4">
+  <w:num w:numId="4" w16cid:durableId="1471626958">
     <w:abstractNumId w:val="1"/>
   </w:num>
 </w:numbering>
 </file>
 
 <file path=word/styles.xml><?xml version="1.0" encoding="utf-8"?>
-<w:styles xmlns:mc="http://schemas.openxmlformats.org/markup-compatibility/2006" xmlns:r="http://schemas.openxmlformats.org/officeDocument/2006/relationships" xmlns:w="http://schemas.openxmlformats.org/wordprocessingml/2006/main" xmlns:w14="http://schemas.microsoft.com/office/word/2010/wordml" xmlns:w15="http://schemas.microsoft.com/office/word/2012/wordml" xmlns:w16cex="http://schemas.microsoft.com/office/word/2018/wordml/cex" xmlns:w16cid="http://schemas.microsoft.com/office/word/2016/wordml/cid" xmlns:w16="http://schemas.microsoft.com/office/word/2018/wordml" xmlns:w16se="http://schemas.microsoft.com/office/word/2015/wordml/symex" mc:Ignorable="w14 w15 w16se w16cid w16 w16cex">
+<w:styles xmlns:mc="http://schemas.openxmlformats.org/markup-compatibility/2006" xmlns:r="http://schemas.openxmlformats.org/officeDocument/2006/relationships" xmlns:w="http://schemas.openxmlformats.org/wordprocessingml/2006/main" xmlns:w14="http://schemas.microsoft.com/office/word/2010/wordml" xmlns:w15="http://schemas.microsoft.com/office/word/2012/wordml" xmlns:w16cex="http://schemas.microsoft.com/office/word/2018/wordml/cex" xmlns:w16cid="http://schemas.microsoft.com/office/word/2016/wordml/cid" xmlns:w16="http://schemas.microsoft.com/office/word/2018/wordml" xmlns:w16sdtdh="http://schemas.microsoft.com/office/word/2020/wordml/sdtdatahash" xmlns:w16se="http://schemas.microsoft.com/office/word/2015/wordml/symex" mc:Ignorable="w14 w15 w16se w16cid w16 w16cex w16sdtdh">
   <w:docDefaults>
     <w:rPrDefault>
       <w:rPr>

</xml_diff>

<commit_message>
updated Element Cybersecurity Relevancy AVCDL secondary document (correct license short form)
</commit_message>
<xml_diff>
--- a/source/reference_documents/secondary_documents/general/Element Cybersecurity Relevancy/Element Cybersecurity Relevancy.docx
+++ b/source/reference_documents/secondary_documents/general/Element Cybersecurity Relevancy/Element Cybersecurity Relevancy.docx
@@ -39,7 +39,7 @@
         <w:t xml:space="preserve">Version </w:t>
       </w:r>
       <w:r>
-        <w:t>5</w:t>
+        <w:t>6</w:t>
       </w:r>
     </w:p>
     <w:p>
@@ -56,7 +56,7 @@
         <w:rPr>
           <w:noProof/>
         </w:rPr>
-        <w:t>9/8/23 1:11 PM</w:t>
+        <w:t>1/2/24 2:28 PM</w:t>
       </w:r>
       <w:r>
         <w:fldChar w:fldCharType="end"/>
@@ -178,7 +178,23 @@
           <w:bCs/>
           <w:lang w:val="en-US"/>
         </w:rPr>
-        <w:t>Creative Commons Attribution-Share Alike (CC-SA</w:t>
+        <w:t>Creative Commons Attribution-Share Alike (CC</w:t>
+      </w:r>
+      <w:r>
+        <w:rPr>
+          <w:b/>
+          <w:bCs/>
+          <w:lang w:val="en-US"/>
+        </w:rPr>
+        <w:t xml:space="preserve"> BY</w:t>
+      </w:r>
+      <w:r>
+        <w:rPr>
+          <w:b/>
+          <w:bCs/>
+          <w:lang w:val="en-US"/>
+        </w:rPr>
+        <w:t>-SA</w:t>
       </w:r>
       <w:r>
         <w:rPr>

</xml_diff>

<commit_message>
updated Element Cybersecurity Relevancy secondary document (grammar issue in disposition section / tweaked formatting)
</commit_message>
<xml_diff>
--- a/source/reference_documents/secondary_documents/general/Element Cybersecurity Relevancy/Element Cybersecurity Relevancy.docx
+++ b/source/reference_documents/secondary_documents/general/Element Cybersecurity Relevancy/Element Cybersecurity Relevancy.docx
@@ -39,7 +39,7 @@
         <w:t xml:space="preserve">Version </w:t>
       </w:r>
       <w:r>
-        <w:t>6</w:t>
+        <w:t>7</w:t>
       </w:r>
     </w:p>
     <w:p>
@@ -56,7 +56,7 @@
         <w:rPr>
           <w:noProof/>
         </w:rPr>
-        <w:t>1/2/24 2:28 PM</w:t>
+        <w:t>3/27/24 9:25 AM</w:t>
       </w:r>
       <w:r>
         <w:fldChar w:fldCharType="end"/>
@@ -461,6 +461,7 @@
     <w:p>
       <w:pPr>
         <w:spacing w:after="240"/>
+        <w:ind w:left="1260" w:hanging="720"/>
         <w:jc w:val="both"/>
       </w:pPr>
       <w:r>
@@ -492,6 +493,7 @@
     <w:p>
       <w:pPr>
         <w:spacing w:after="240"/>
+        <w:ind w:left="540"/>
         <w:jc w:val="both"/>
       </w:pPr>
       <w:r>
@@ -510,13 +512,13 @@
         <w:rPr>
           <w:b/>
           <w:bCs/>
-          <w:color w:val="0070C0"/>
+          <w:color w:val="000000" w:themeColor="text1"/>
         </w:rPr>
         <w:t>not</w:t>
       </w:r>
       <w:r>
         <w:rPr>
-          <w:color w:val="0070C0"/>
+          <w:color w:val="000000" w:themeColor="text1"/>
         </w:rPr>
         <w:t xml:space="preserve"> </w:t>
       </w:r>
@@ -536,6 +538,7 @@
     <w:p>
       <w:pPr>
         <w:spacing w:after="240"/>
+        <w:ind w:left="540"/>
         <w:jc w:val="both"/>
       </w:pPr>
       <w:r>
@@ -545,13 +548,13 @@
         <w:rPr>
           <w:b/>
           <w:bCs/>
-          <w:color w:val="0070C0"/>
+          <w:color w:val="000000" w:themeColor="text1"/>
         </w:rPr>
         <w:t>any</w:t>
       </w:r>
       <w:r>
         <w:rPr>
-          <w:color w:val="0070C0"/>
+          <w:color w:val="000000" w:themeColor="text1"/>
         </w:rPr>
         <w:t xml:space="preserve"> </w:t>
       </w:r>
@@ -571,13 +574,13 @@
         <w:rPr>
           <w:b/>
           <w:bCs/>
-          <w:color w:val="0070C0"/>
+          <w:color w:val="000000" w:themeColor="text1"/>
         </w:rPr>
         <w:t>none</w:t>
       </w:r>
       <w:r>
         <w:rPr>
-          <w:color w:val="0070C0"/>
+          <w:color w:val="000000" w:themeColor="text1"/>
         </w:rPr>
         <w:t xml:space="preserve"> </w:t>
       </w:r>
@@ -594,13 +597,13 @@
         <w:rPr>
           <w:b/>
           <w:bCs/>
-          <w:color w:val="0070C0"/>
+          <w:color w:val="000000" w:themeColor="text1"/>
         </w:rPr>
         <w:t>not</w:t>
       </w:r>
       <w:r>
         <w:rPr>
-          <w:color w:val="0070C0"/>
+          <w:color w:val="000000" w:themeColor="text1"/>
         </w:rPr>
         <w:t xml:space="preserve"> </w:t>
       </w:r>
@@ -624,6 +627,7 @@
     <w:p>
       <w:pPr>
         <w:spacing w:after="240"/>
+        <w:ind w:left="1260" w:hanging="720"/>
         <w:jc w:val="both"/>
       </w:pPr>
       <w:r>
@@ -696,6 +700,7 @@
     <w:p>
       <w:pPr>
         <w:spacing w:after="240"/>
+        <w:ind w:left="1260" w:hanging="720"/>
         <w:jc w:val="both"/>
       </w:pPr>
       <w:r>
@@ -727,6 +732,7 @@
     <w:p>
       <w:pPr>
         <w:spacing w:after="240"/>
+        <w:ind w:left="1260" w:hanging="720"/>
         <w:jc w:val="both"/>
       </w:pPr>
       <w:r>
@@ -765,6 +771,7 @@
     <w:p>
       <w:pPr>
         <w:spacing w:after="240"/>
+        <w:ind w:left="1260" w:hanging="720"/>
         <w:jc w:val="both"/>
       </w:pPr>
       <w:r>
@@ -807,6 +814,7 @@
     <w:p>
       <w:pPr>
         <w:spacing w:after="240"/>
+        <w:ind w:left="1260" w:hanging="720"/>
         <w:jc w:val="both"/>
       </w:pPr>
       <w:r>
@@ -858,7 +866,7 @@
     <w:p>
       <w:pPr>
         <w:spacing w:after="240"/>
-        <w:ind w:left="720" w:hanging="720"/>
+        <w:ind w:left="1260" w:hanging="720"/>
         <w:jc w:val="both"/>
       </w:pPr>
       <w:r>
@@ -950,7 +958,13 @@
         <w:t>are</w:t>
       </w:r>
       <w:r>
-        <w:t xml:space="preserve"> subject to treatment for association of cybersecurity requirement as detailed in </w:t>
+        <w:t xml:space="preserve"> subject to treatment for association of cybersecurity requirement</w:t>
+      </w:r>
+      <w:r>
+        <w:t>s</w:t>
+      </w:r>
+      <w:r>
+        <w:t xml:space="preserve"> as detailed in </w:t>
       </w:r>
       <w:r>
         <w:rPr>
@@ -993,13 +1007,25 @@
         <w:rPr>
           <w:color w:val="000000" w:themeColor="text1"/>
         </w:rPr>
-        <w:t xml:space="preserve"> and</w:t>
+        <w:t xml:space="preserve">, </w:t>
       </w:r>
       <w:r>
         <w:rPr>
           <w:color w:val="000000" w:themeColor="text1"/>
         </w:rPr>
-        <w:t xml:space="preserve"> reviewed</w:t>
+        <w:t>and</w:t>
+      </w:r>
+      <w:r>
+        <w:rPr>
+          <w:color w:val="000000" w:themeColor="text1"/>
+        </w:rPr>
+        <w:t xml:space="preserve"> review</w:t>
+      </w:r>
+      <w:r>
+        <w:rPr>
+          <w:color w:val="000000" w:themeColor="text1"/>
+        </w:rPr>
+        <w:t xml:space="preserve"> as detailed in</w:t>
       </w:r>
       <w:r>
         <w:rPr>

</xml_diff>